<commit_message>
Added dynamic allocation point in report
</commit_message>
<xml_diff>
--- a/Korytov_Pavel/lab3/Report.docx
+++ b/Korytov_Pavel/lab3/Report.docx
@@ -879,7 +879,7 @@
           <w:lang w:val="en-US"/>
         </w:rPr>
         <w:pict>
-          <v:shape id="_x0000_i1025" type="#_x0000_t75" style="width:157.2pt;height:28.2pt">
+          <v:shape id="_x0000_i1026" type="#_x0000_t75" style="width:157.2pt;height:28.2pt">
             <v:imagedata r:id="rId8" o:title="2016-11-10_125937"/>
           </v:shape>
         </w:pict>
@@ -1112,7 +1112,43 @@
           <w:sz w:val="28"/>
           <w:szCs w:val="28"/>
         </w:rPr>
-        <w:t xml:space="preserve">Программа считывает данные в одномерный массив, после выделяет из него предложение, после чего проверяет, есть ли в нём вопрос, а после удаляет из предложения в начале табы, энтеры и пробелы. </w:t>
+        <w:t xml:space="preserve">Программа считывает данные в одномерный массив, после выделяет из него предложение, после чего проверяет, есть ли в нём вопрос, а после удаляет из предложения в начале </w:t>
+      </w:r>
+      <w:proofErr w:type="spellStart"/>
+      <w:r>
+        <w:rPr>
+          <w:color w:val="000000" w:themeColor="text1"/>
+          <w:sz w:val="28"/>
+          <w:szCs w:val="28"/>
+        </w:rPr>
+        <w:t>табы</w:t>
+      </w:r>
+      <w:proofErr w:type="spellEnd"/>
+      <w:r>
+        <w:rPr>
+          <w:color w:val="000000" w:themeColor="text1"/>
+          <w:sz w:val="28"/>
+          <w:szCs w:val="28"/>
+        </w:rPr>
+        <w:t xml:space="preserve">, </w:t>
+      </w:r>
+      <w:proofErr w:type="spellStart"/>
+      <w:r>
+        <w:rPr>
+          <w:color w:val="000000" w:themeColor="text1"/>
+          <w:sz w:val="28"/>
+          <w:szCs w:val="28"/>
+        </w:rPr>
+        <w:t>энтеры</w:t>
+      </w:r>
+      <w:proofErr w:type="spellEnd"/>
+      <w:r>
+        <w:rPr>
+          <w:color w:val="000000" w:themeColor="text1"/>
+          <w:sz w:val="28"/>
+          <w:szCs w:val="28"/>
+        </w:rPr>
+        <w:t xml:space="preserve"> и пробелы. </w:t>
       </w:r>
     </w:p>
     <w:p>
@@ -1136,7 +1172,25 @@
           <w:sz w:val="28"/>
           <w:szCs w:val="28"/>
         </w:rPr>
-        <w:t xml:space="preserve">Код скопирован со степика в </w:t>
+        <w:t xml:space="preserve">Код скопирован со </w:t>
+      </w:r>
+      <w:proofErr w:type="spellStart"/>
+      <w:r>
+        <w:rPr>
+          <w:color w:val="000000" w:themeColor="text1"/>
+          <w:sz w:val="28"/>
+          <w:szCs w:val="28"/>
+        </w:rPr>
+        <w:t>степика</w:t>
+      </w:r>
+      <w:proofErr w:type="spellEnd"/>
+      <w:r>
+        <w:rPr>
+          <w:color w:val="000000" w:themeColor="text1"/>
+          <w:sz w:val="28"/>
+          <w:szCs w:val="28"/>
+        </w:rPr>
+        <w:t xml:space="preserve"> в </w:t>
       </w:r>
       <w:r>
         <w:rPr>
@@ -1167,7 +1221,7 @@
           <w:szCs w:val="28"/>
         </w:rPr>
         <w:pict>
-          <v:shape id="_x0000_i1026" type="#_x0000_t75" style="width:46.2pt;height:13.2pt">
+          <v:shape id="_x0000_i1027" type="#_x0000_t75" style="width:46.2pt;height:13.2pt">
             <v:imagedata r:id="rId12" o:title="2016-11-10_130703"/>
           </v:shape>
         </w:pict>
@@ -1197,6 +1251,7 @@
         </w:rPr>
         <w:t xml:space="preserve">Программа скомпилирована с помощью </w:t>
       </w:r>
+      <w:proofErr w:type="spellStart"/>
       <w:r>
         <w:rPr>
           <w:color w:val="000000" w:themeColor="text1"/>
@@ -1206,6 +1261,7 @@
         </w:rPr>
         <w:t>gcc</w:t>
       </w:r>
+      <w:proofErr w:type="spellEnd"/>
     </w:p>
     <w:p>
       <w:pPr>
@@ -1228,7 +1284,7 @@
           <w:lang w:val="en-US"/>
         </w:rPr>
         <w:pict>
-          <v:shape id="_x0000_i1030" type="#_x0000_t75" style="width:34.8pt;height:12pt" o:bullet="t">
+          <v:shape id="_x0000_i1028" type="#_x0000_t75" style="width:34.8pt;height:12pt" o:bullet="t">
             <v:imagedata r:id="rId13" o:title="2016-11-10_130754"/>
           </v:shape>
         </w:pict>
@@ -1258,6 +1314,7 @@
         </w:rPr>
         <w:t xml:space="preserve">Файлы запушены на </w:t>
       </w:r>
+      <w:proofErr w:type="spellStart"/>
       <w:r>
         <w:rPr>
           <w:color w:val="000000" w:themeColor="text1"/>
@@ -1267,6 +1324,7 @@
         </w:rPr>
         <w:t>git</w:t>
       </w:r>
+      <w:proofErr w:type="spellEnd"/>
     </w:p>
     <w:p>
       <w:pPr>
@@ -1367,7 +1425,7 @@
           <w:lang w:val="en-US"/>
         </w:rPr>
         <w:pict>
-          <v:shape id="_x0000_i1032" type="#_x0000_t75" style="width:393pt;height:56.4pt">
+          <v:shape id="_x0000_i1029" type="#_x0000_t75" style="width:393pt;height:56.4pt">
             <v:imagedata r:id="rId15" o:title="2016-11-10_131031"/>
           </v:shape>
         </w:pict>
@@ -1395,18 +1453,34 @@
           <w:sz w:val="28"/>
           <w:szCs w:val="28"/>
         </w:rPr>
-        <w:t>Сделан</w:t>
+        <w:t>Сделан отчет</w:t>
+      </w:r>
+    </w:p>
+    <w:p>
+      <w:pPr>
+        <w:pStyle w:val="af2"/>
+        <w:numPr>
+          <w:ilvl w:val="0"/>
+          <w:numId w:val="8"/>
+        </w:numPr>
+        <w:spacing w:line="360" w:lineRule="auto"/>
+        <w:jc w:val="both"/>
+        <w:rPr>
+          <w:color w:val="000000" w:themeColor="text1"/>
+          <w:sz w:val="28"/>
+          <w:szCs w:val="28"/>
+        </w:rPr>
+      </w:pPr>
+      <w:r>
+        <w:rPr>
+          <w:color w:val="000000" w:themeColor="text1"/>
+          <w:sz w:val="28"/>
+          <w:szCs w:val="28"/>
+        </w:rPr>
+        <w:t>Добавлено динамическое выделение памяти под строки</w:t>
       </w:r>
       <w:bookmarkStart w:id="0" w:name="_GoBack"/>
       <w:bookmarkEnd w:id="0"/>
-      <w:r>
-        <w:rPr>
-          <w:color w:val="000000" w:themeColor="text1"/>
-          <w:sz w:val="28"/>
-          <w:szCs w:val="28"/>
-        </w:rPr>
-        <w:t xml:space="preserve"> отчет</w:t>
-      </w:r>
     </w:p>
     <w:p>
       <w:pPr>
@@ -1582,7 +1656,7 @@
         <v:path o:extrusionok="f" gradientshapeok="t" o:connecttype="rect"/>
         <o:lock v:ext="edit" aspectratio="t"/>
       </v:shapetype>
-      <v:shape id="_x0000_i1028" type="#_x0000_t75" style="width:34.8pt;height:12pt" o:bullet="t">
+      <v:shape id="_x0000_i1026" type="#_x0000_t75" style="width:34.8pt;height:12pt" o:bullet="t">
         <v:imagedata r:id="rId1" o:title="2016-11-10_130754"/>
       </v:shape>
     </w:pict>
@@ -4793,7 +4867,7 @@
 </file>
 
 <file path=customXml/itemProps1.xml><?xml version="1.0" encoding="utf-8"?>
-<ds:datastoreItem xmlns:ds="http://schemas.openxmlformats.org/officeDocument/2006/customXml" ds:itemID="{0007462E-2628-4727-9378-2B4DED053937}">
+<ds:datastoreItem xmlns:ds="http://schemas.openxmlformats.org/officeDocument/2006/customXml" ds:itemID="{3D271F96-D26F-41B2-AA46-D2656CE1261B}">
   <ds:schemaRefs>
     <ds:schemaRef ds:uri="http://schemas.openxmlformats.org/officeDocument/2006/bibliography"/>
   </ds:schemaRefs>

</xml_diff>

<commit_message>
Changed code screenshot in report
</commit_message>
<xml_diff>
--- a/Korytov_Pavel/lab3/Report.docx
+++ b/Korytov_Pavel/lab3/Report.docx
@@ -908,68 +908,6 @@
     </w:p>
     <w:p>
       <w:pPr>
-        <w:pStyle w:val="af2"/>
-        <w:spacing w:line="360" w:lineRule="auto"/>
-        <w:ind w:left="1069"/>
-        <w:jc w:val="both"/>
-        <w:rPr>
-          <w:color w:val="000000" w:themeColor="text1"/>
-          <w:sz w:val="28"/>
-          <w:szCs w:val="28"/>
-        </w:rPr>
-      </w:pPr>
-      <w:r>
-        <w:rPr>
-          <w:noProof/>
-          <w:color w:val="000000" w:themeColor="text1"/>
-          <w:sz w:val="28"/>
-          <w:szCs w:val="28"/>
-        </w:rPr>
-        <w:drawing>
-          <wp:inline distT="0" distB="0" distL="0" distR="0">
-            <wp:extent cx="4991533" cy="4572396"/>
-            <wp:effectExtent l="0" t="0" r="0" b="0"/>
-            <wp:docPr id="1" name="Рисунок 1"/>
-            <wp:cNvGraphicFramePr>
-              <a:graphicFrameLocks xmlns:a="http://schemas.openxmlformats.org/drawingml/2006/main" noChangeAspect="1"/>
-            </wp:cNvGraphicFramePr>
-            <a:graphic xmlns:a="http://schemas.openxmlformats.org/drawingml/2006/main">
-              <a:graphicData uri="http://schemas.openxmlformats.org/drawingml/2006/picture">
-                <pic:pic xmlns:pic="http://schemas.openxmlformats.org/drawingml/2006/picture">
-                  <pic:nvPicPr>
-                    <pic:cNvPr id="1" name="2016-11-10_130108.png"/>
-                    <pic:cNvPicPr/>
-                  </pic:nvPicPr>
-                  <pic:blipFill>
-                    <a:blip r:embed="rId9">
-                      <a:extLst>
-                        <a:ext uri="{28A0092B-C50C-407E-A947-70E740481C1C}">
-                          <a14:useLocalDpi xmlns:a14="http://schemas.microsoft.com/office/drawing/2010/main" val="0"/>
-                        </a:ext>
-                      </a:extLst>
-                    </a:blip>
-                    <a:stretch>
-                      <a:fillRect/>
-                    </a:stretch>
-                  </pic:blipFill>
-                  <pic:spPr>
-                    <a:xfrm>
-                      <a:off x="0" y="0"/>
-                      <a:ext cx="4991533" cy="4572396"/>
-                    </a:xfrm>
-                    <a:prstGeom prst="rect">
-                      <a:avLst/>
-                    </a:prstGeom>
-                  </pic:spPr>
-                </pic:pic>
-              </a:graphicData>
-            </a:graphic>
-          </wp:inline>
-        </w:drawing>
-      </w:r>
-    </w:p>
-    <w:p>
-      <w:pPr>
         <w:spacing w:line="360" w:lineRule="auto"/>
         <w:ind w:firstLine="709"/>
         <w:jc w:val="both"/>
@@ -988,48 +926,11 @@
           <w:sz w:val="28"/>
           <w:szCs w:val="28"/>
         </w:rPr>
-        <w:lastRenderedPageBreak/>
-        <w:drawing>
-          <wp:inline distT="0" distB="0" distL="0" distR="0">
-            <wp:extent cx="5822185" cy="4572396"/>
-            <wp:effectExtent l="0" t="0" r="7620" b="0"/>
-            <wp:docPr id="2" name="Рисунок 2"/>
-            <wp:cNvGraphicFramePr>
-              <a:graphicFrameLocks xmlns:a="http://schemas.openxmlformats.org/drawingml/2006/main" noChangeAspect="1"/>
-            </wp:cNvGraphicFramePr>
-            <a:graphic xmlns:a="http://schemas.openxmlformats.org/drawingml/2006/main">
-              <a:graphicData uri="http://schemas.openxmlformats.org/drawingml/2006/picture">
-                <pic:pic xmlns:pic="http://schemas.openxmlformats.org/drawingml/2006/picture">
-                  <pic:nvPicPr>
-                    <pic:cNvPr id="2" name="2016-11-10_130133.png"/>
-                    <pic:cNvPicPr/>
-                  </pic:nvPicPr>
-                  <pic:blipFill>
-                    <a:blip r:embed="rId10">
-                      <a:extLst>
-                        <a:ext uri="{28A0092B-C50C-407E-A947-70E740481C1C}">
-                          <a14:useLocalDpi xmlns:a14="http://schemas.microsoft.com/office/drawing/2010/main" val="0"/>
-                        </a:ext>
-                      </a:extLst>
-                    </a:blip>
-                    <a:stretch>
-                      <a:fillRect/>
-                    </a:stretch>
-                  </pic:blipFill>
-                  <pic:spPr>
-                    <a:xfrm>
-                      <a:off x="0" y="0"/>
-                      <a:ext cx="5822185" cy="4572396"/>
-                    </a:xfrm>
-                    <a:prstGeom prst="rect">
-                      <a:avLst/>
-                    </a:prstGeom>
-                  </pic:spPr>
-                </pic:pic>
-              </a:graphicData>
-            </a:graphic>
-          </wp:inline>
-        </w:drawing>
+        <w:pict>
+          <v:shape id="_x0000_i1030" type="#_x0000_t75" style="width:481.2pt;height:312.6pt">
+            <v:imagedata r:id="rId9" o:title="2016-11-24_122009"/>
+          </v:shape>
+        </w:pict>
       </w:r>
     </w:p>
     <w:p>
@@ -1038,61 +939,49 @@
         <w:ind w:firstLine="709"/>
         <w:jc w:val="both"/>
         <w:rPr>
-          <w:b/>
-          <w:color w:val="000000" w:themeColor="text1"/>
-          <w:sz w:val="28"/>
-          <w:szCs w:val="28"/>
-        </w:rPr>
-      </w:pPr>
-      <w:r>
-        <w:rPr>
-          <w:b/>
-          <w:noProof/>
-          <w:color w:val="000000" w:themeColor="text1"/>
-          <w:sz w:val="28"/>
-          <w:szCs w:val="28"/>
-        </w:rPr>
-        <w:drawing>
-          <wp:inline distT="0" distB="0" distL="0" distR="0">
-            <wp:extent cx="6120130" cy="690880"/>
-            <wp:effectExtent l="0" t="0" r="0" b="0"/>
-            <wp:docPr id="3" name="Рисунок 3"/>
-            <wp:cNvGraphicFramePr>
-              <a:graphicFrameLocks xmlns:a="http://schemas.openxmlformats.org/drawingml/2006/main" noChangeAspect="1"/>
-            </wp:cNvGraphicFramePr>
-            <a:graphic xmlns:a="http://schemas.openxmlformats.org/drawingml/2006/main">
-              <a:graphicData uri="http://schemas.openxmlformats.org/drawingml/2006/picture">
-                <pic:pic xmlns:pic="http://schemas.openxmlformats.org/drawingml/2006/picture">
-                  <pic:nvPicPr>
-                    <pic:cNvPr id="3" name="2016-11-10_130154.png"/>
-                    <pic:cNvPicPr/>
-                  </pic:nvPicPr>
-                  <pic:blipFill>
-                    <a:blip r:embed="rId11">
-                      <a:extLst>
-                        <a:ext uri="{28A0092B-C50C-407E-A947-70E740481C1C}">
-                          <a14:useLocalDpi xmlns:a14="http://schemas.microsoft.com/office/drawing/2010/main" val="0"/>
-                        </a:ext>
-                      </a:extLst>
-                    </a:blip>
-                    <a:stretch>
-                      <a:fillRect/>
-                    </a:stretch>
-                  </pic:blipFill>
-                  <pic:spPr>
-                    <a:xfrm>
-                      <a:off x="0" y="0"/>
-                      <a:ext cx="6120130" cy="690880"/>
-                    </a:xfrm>
-                    <a:prstGeom prst="rect">
-                      <a:avLst/>
-                    </a:prstGeom>
-                  </pic:spPr>
-                </pic:pic>
-              </a:graphicData>
-            </a:graphic>
-          </wp:inline>
-        </w:drawing>
+          <w:color w:val="000000" w:themeColor="text1"/>
+          <w:sz w:val="28"/>
+          <w:szCs w:val="28"/>
+        </w:rPr>
+      </w:pPr>
+      <w:bookmarkStart w:id="0" w:name="_GoBack"/>
+      <w:r>
+        <w:rPr>
+          <w:color w:val="000000" w:themeColor="text1"/>
+          <w:sz w:val="28"/>
+          <w:szCs w:val="28"/>
+        </w:rPr>
+        <w:lastRenderedPageBreak/>
+        <w:pict>
+          <v:shape id="_x0000_i1031" type="#_x0000_t75" style="width:481.8pt;height:286.8pt">
+            <v:imagedata r:id="rId10" o:title="2016-11-24_122025"/>
+          </v:shape>
+        </w:pict>
+      </w:r>
+      <w:bookmarkEnd w:id="0"/>
+    </w:p>
+    <w:p>
+      <w:pPr>
+        <w:spacing w:line="360" w:lineRule="auto"/>
+        <w:ind w:firstLine="709"/>
+        <w:jc w:val="both"/>
+        <w:rPr>
+          <w:color w:val="000000" w:themeColor="text1"/>
+          <w:sz w:val="28"/>
+          <w:szCs w:val="28"/>
+        </w:rPr>
+      </w:pPr>
+      <w:r>
+        <w:rPr>
+          <w:color w:val="000000" w:themeColor="text1"/>
+          <w:sz w:val="28"/>
+          <w:szCs w:val="28"/>
+        </w:rPr>
+        <w:pict>
+          <v:shape id="_x0000_i1032" type="#_x0000_t75" style="width:249.6pt;height:32.4pt">
+            <v:imagedata r:id="rId11" o:title="2016-11-24_122109"/>
+          </v:shape>
+        </w:pict>
       </w:r>
     </w:p>
     <w:p>
@@ -1414,7 +1303,6 @@
           <w:szCs w:val="28"/>
           <w:lang w:val="en-US"/>
         </w:rPr>
-        <w:lastRenderedPageBreak/>
         <w:tab/>
       </w:r>
       <w:r>
@@ -1477,10 +1365,9 @@
           <w:sz w:val="28"/>
           <w:szCs w:val="28"/>
         </w:rPr>
+        <w:lastRenderedPageBreak/>
         <w:t>Добавлено динамическое выделение памяти под строки</w:t>
       </w:r>
-      <w:bookmarkStart w:id="0" w:name="_GoBack"/>
-      <w:bookmarkEnd w:id="0"/>
     </w:p>
     <w:p>
       <w:pPr>
@@ -4867,7 +4754,7 @@
 </file>
 
 <file path=customXml/itemProps1.xml><?xml version="1.0" encoding="utf-8"?>
-<ds:datastoreItem xmlns:ds="http://schemas.openxmlformats.org/officeDocument/2006/customXml" ds:itemID="{3D271F96-D26F-41B2-AA46-D2656CE1261B}">
+<ds:datastoreItem xmlns:ds="http://schemas.openxmlformats.org/officeDocument/2006/customXml" ds:itemID="{2C751349-68B8-4AB7-B1BA-35A744931C2C}">
   <ds:schemaRefs>
     <ds:schemaRef ds:uri="http://schemas.openxmlformats.org/officeDocument/2006/bibliography"/>
   </ds:schemaRefs>

</xml_diff>